<commit_message>
Assignment - part2 - final draft - fix
</commit_message>
<xml_diff>
--- a/assignment_final_part2.docx
+++ b/assignment_final_part2.docx
@@ -345,6 +345,908 @@
         <w:t xml:space="preserve"> values - 0.5mg, 1mg, 2mg.</w:t>
       </w:r>
     </w:p>
+    <w:p>
+      <w:r>
+        <w:t>Here some basic statics about the sample tooth length for each group.</w:t>
+      </w:r>
+    </w:p>
+    <w:p/>
+    <w:tbl>
+      <w:tblPr>
+        <w:tblW w:w="0" w:type="pct"/>
+        <w:tblLook w:val="04A0" w:firstRow="1" w:lastRow="0" w:firstColumn="1" w:lastColumn="0" w:noHBand="0" w:noVBand="1"/>
+      </w:tblPr>
+      <w:tblGrid>
+        <w:gridCol w:w="605"/>
+        <w:gridCol w:w="596"/>
+        <w:gridCol w:w="1228"/>
+        <w:gridCol w:w="1246"/>
+        <w:gridCol w:w="1028"/>
+      </w:tblGrid>
+      <w:tr>
+        <w:tc>
+          <w:tcPr>
+            <w:tcW w:w="0" w:type="auto"/>
+            <w:tcBorders>
+              <w:bottom w:val="single" w:sz="0" w:space="0" w:color="auto"/>
+            </w:tcBorders>
+            <w:vAlign w:val="bottom"/>
+          </w:tcPr>
+          <w:p>
+            <w:pPr>
+              <w:pStyle w:val="Compact"/>
+              <w:rPr>
+                <w:sz w:val="18"/>
+                <w:szCs w:val="18"/>
+              </w:rPr>
+            </w:pPr>
+            <w:r>
+              <w:rPr>
+                <w:sz w:val="18"/>
+                <w:szCs w:val="18"/>
+              </w:rPr>
+              <w:t>Supp</w:t>
+            </w:r>
+          </w:p>
+        </w:tc>
+        <w:tc>
+          <w:tcPr>
+            <w:tcW w:w="0" w:type="auto"/>
+            <w:tcBorders>
+              <w:bottom w:val="single" w:sz="0" w:space="0" w:color="auto"/>
+            </w:tcBorders>
+            <w:vAlign w:val="bottom"/>
+          </w:tcPr>
+          <w:p>
+            <w:pPr>
+              <w:pStyle w:val="Compact"/>
+              <w:rPr>
+                <w:sz w:val="18"/>
+                <w:szCs w:val="18"/>
+              </w:rPr>
+            </w:pPr>
+            <w:r>
+              <w:rPr>
+                <w:sz w:val="18"/>
+                <w:szCs w:val="18"/>
+              </w:rPr>
+              <w:t>D</w:t>
+            </w:r>
+            <w:r>
+              <w:rPr>
+                <w:sz w:val="18"/>
+                <w:szCs w:val="18"/>
+              </w:rPr>
+              <w:t>ose</w:t>
+            </w:r>
+          </w:p>
+        </w:tc>
+        <w:tc>
+          <w:tcPr>
+            <w:tcW w:w="0" w:type="auto"/>
+            <w:tcBorders>
+              <w:bottom w:val="single" w:sz="0" w:space="0" w:color="auto"/>
+            </w:tcBorders>
+            <w:vAlign w:val="bottom"/>
+          </w:tcPr>
+          <w:p>
+            <w:pPr>
+              <w:pStyle w:val="Compact"/>
+              <w:rPr>
+                <w:sz w:val="18"/>
+                <w:szCs w:val="18"/>
+              </w:rPr>
+            </w:pPr>
+            <w:r>
+              <w:rPr>
+                <w:sz w:val="18"/>
+                <w:szCs w:val="18"/>
+              </w:rPr>
+              <w:t>No of Sample</w:t>
+            </w:r>
+          </w:p>
+        </w:tc>
+        <w:tc>
+          <w:tcPr>
+            <w:tcW w:w="0" w:type="auto"/>
+            <w:tcBorders>
+              <w:bottom w:val="single" w:sz="0" w:space="0" w:color="auto"/>
+            </w:tcBorders>
+            <w:vAlign w:val="bottom"/>
+          </w:tcPr>
+          <w:p>
+            <w:pPr>
+              <w:pStyle w:val="Compact"/>
+              <w:rPr>
+                <w:sz w:val="18"/>
+                <w:szCs w:val="18"/>
+              </w:rPr>
+            </w:pPr>
+            <w:r>
+              <w:rPr>
+                <w:sz w:val="18"/>
+                <w:szCs w:val="18"/>
+              </w:rPr>
+              <w:t>Sample mean</w:t>
+            </w:r>
+          </w:p>
+        </w:tc>
+        <w:tc>
+          <w:tcPr>
+            <w:tcW w:w="0" w:type="auto"/>
+            <w:tcBorders>
+              <w:bottom w:val="single" w:sz="0" w:space="0" w:color="auto"/>
+            </w:tcBorders>
+            <w:vAlign w:val="bottom"/>
+          </w:tcPr>
+          <w:p>
+            <w:pPr>
+              <w:pStyle w:val="Compact"/>
+              <w:rPr>
+                <w:sz w:val="18"/>
+                <w:szCs w:val="18"/>
+              </w:rPr>
+            </w:pPr>
+            <w:r>
+              <w:rPr>
+                <w:sz w:val="18"/>
+                <w:szCs w:val="18"/>
+              </w:rPr>
+              <w:t>Sample SD</w:t>
+            </w:r>
+          </w:p>
+        </w:tc>
+      </w:tr>
+      <w:tr>
+        <w:tc>
+          <w:tcPr>
+            <w:tcW w:w="0" w:type="auto"/>
+          </w:tcPr>
+          <w:p>
+            <w:pPr>
+              <w:pStyle w:val="Compact"/>
+              <w:rPr>
+                <w:sz w:val="18"/>
+                <w:szCs w:val="18"/>
+              </w:rPr>
+            </w:pPr>
+            <w:r>
+              <w:rPr>
+                <w:sz w:val="18"/>
+                <w:szCs w:val="18"/>
+              </w:rPr>
+              <w:t>"OJ"</w:t>
+            </w:r>
+          </w:p>
+        </w:tc>
+        <w:tc>
+          <w:tcPr>
+            <w:tcW w:w="0" w:type="auto"/>
+          </w:tcPr>
+          <w:p>
+            <w:pPr>
+              <w:pStyle w:val="Compact"/>
+              <w:rPr>
+                <w:sz w:val="18"/>
+                <w:szCs w:val="18"/>
+              </w:rPr>
+            </w:pPr>
+            <w:r>
+              <w:rPr>
+                <w:sz w:val="18"/>
+                <w:szCs w:val="18"/>
+              </w:rPr>
+              <w:t>0.5</w:t>
+            </w:r>
+          </w:p>
+        </w:tc>
+        <w:tc>
+          <w:tcPr>
+            <w:tcW w:w="0" w:type="auto"/>
+          </w:tcPr>
+          <w:p>
+            <w:pPr>
+              <w:pStyle w:val="Compact"/>
+              <w:rPr>
+                <w:sz w:val="18"/>
+                <w:szCs w:val="18"/>
+              </w:rPr>
+            </w:pPr>
+            <w:r>
+              <w:rPr>
+                <w:sz w:val="18"/>
+                <w:szCs w:val="18"/>
+              </w:rPr>
+              <w:t>10</w:t>
+            </w:r>
+          </w:p>
+        </w:tc>
+        <w:tc>
+          <w:tcPr>
+            <w:tcW w:w="0" w:type="auto"/>
+          </w:tcPr>
+          <w:p>
+            <w:pPr>
+              <w:pStyle w:val="Compact"/>
+              <w:rPr>
+                <w:sz w:val="18"/>
+                <w:szCs w:val="18"/>
+              </w:rPr>
+            </w:pPr>
+            <w:r>
+              <w:rPr>
+                <w:sz w:val="18"/>
+                <w:szCs w:val="18"/>
+              </w:rPr>
+              <w:t>13.23</w:t>
+            </w:r>
+          </w:p>
+        </w:tc>
+        <w:tc>
+          <w:tcPr>
+            <w:tcW w:w="0" w:type="auto"/>
+          </w:tcPr>
+          <w:p>
+            <w:pPr>
+              <w:pStyle w:val="Compact"/>
+              <w:rPr>
+                <w:sz w:val="18"/>
+                <w:szCs w:val="18"/>
+              </w:rPr>
+            </w:pPr>
+            <w:r>
+              <w:rPr>
+                <w:sz w:val="18"/>
+                <w:szCs w:val="18"/>
+              </w:rPr>
+              <w:t>4.46</w:t>
+            </w:r>
+          </w:p>
+        </w:tc>
+      </w:tr>
+      <w:tr>
+        <w:tc>
+          <w:tcPr>
+            <w:tcW w:w="0" w:type="auto"/>
+          </w:tcPr>
+          <w:p>
+            <w:pPr>
+              <w:pStyle w:val="Compact"/>
+              <w:rPr>
+                <w:sz w:val="18"/>
+                <w:szCs w:val="18"/>
+              </w:rPr>
+            </w:pPr>
+            <w:r>
+              <w:rPr>
+                <w:sz w:val="18"/>
+                <w:szCs w:val="18"/>
+              </w:rPr>
+              <w:t>"OJ"</w:t>
+            </w:r>
+          </w:p>
+        </w:tc>
+        <w:tc>
+          <w:tcPr>
+            <w:tcW w:w="0" w:type="auto"/>
+          </w:tcPr>
+          <w:p>
+            <w:pPr>
+              <w:pStyle w:val="Compact"/>
+              <w:rPr>
+                <w:sz w:val="18"/>
+                <w:szCs w:val="18"/>
+              </w:rPr>
+            </w:pPr>
+            <w:r>
+              <w:rPr>
+                <w:sz w:val="18"/>
+                <w:szCs w:val="18"/>
+              </w:rPr>
+              <w:t>1.0</w:t>
+            </w:r>
+          </w:p>
+        </w:tc>
+        <w:tc>
+          <w:tcPr>
+            <w:tcW w:w="0" w:type="auto"/>
+          </w:tcPr>
+          <w:p>
+            <w:pPr>
+              <w:pStyle w:val="Compact"/>
+              <w:rPr>
+                <w:sz w:val="18"/>
+                <w:szCs w:val="18"/>
+              </w:rPr>
+            </w:pPr>
+            <w:r>
+              <w:rPr>
+                <w:sz w:val="18"/>
+                <w:szCs w:val="18"/>
+              </w:rPr>
+              <w:t>10</w:t>
+            </w:r>
+          </w:p>
+        </w:tc>
+        <w:tc>
+          <w:tcPr>
+            <w:tcW w:w="0" w:type="auto"/>
+          </w:tcPr>
+          <w:p>
+            <w:pPr>
+              <w:pStyle w:val="Compact"/>
+              <w:rPr>
+                <w:sz w:val="18"/>
+                <w:szCs w:val="18"/>
+              </w:rPr>
+            </w:pPr>
+            <w:r>
+              <w:rPr>
+                <w:sz w:val="18"/>
+                <w:szCs w:val="18"/>
+              </w:rPr>
+              <w:t>22.7</w:t>
+            </w:r>
+          </w:p>
+        </w:tc>
+        <w:tc>
+          <w:tcPr>
+            <w:tcW w:w="0" w:type="auto"/>
+          </w:tcPr>
+          <w:p>
+            <w:pPr>
+              <w:pStyle w:val="Compact"/>
+              <w:rPr>
+                <w:sz w:val="18"/>
+                <w:szCs w:val="18"/>
+              </w:rPr>
+            </w:pPr>
+            <w:r>
+              <w:rPr>
+                <w:sz w:val="18"/>
+                <w:szCs w:val="18"/>
+              </w:rPr>
+              <w:t>3.911</w:t>
+            </w:r>
+          </w:p>
+        </w:tc>
+      </w:tr>
+      <w:tr>
+        <w:tc>
+          <w:tcPr>
+            <w:tcW w:w="0" w:type="auto"/>
+          </w:tcPr>
+          <w:p>
+            <w:pPr>
+              <w:pStyle w:val="Compact"/>
+              <w:rPr>
+                <w:sz w:val="18"/>
+                <w:szCs w:val="18"/>
+              </w:rPr>
+            </w:pPr>
+            <w:r>
+              <w:rPr>
+                <w:sz w:val="18"/>
+                <w:szCs w:val="18"/>
+              </w:rPr>
+              <w:t>"OJ"</w:t>
+            </w:r>
+          </w:p>
+        </w:tc>
+        <w:tc>
+          <w:tcPr>
+            <w:tcW w:w="0" w:type="auto"/>
+          </w:tcPr>
+          <w:p>
+            <w:pPr>
+              <w:pStyle w:val="Compact"/>
+              <w:rPr>
+                <w:sz w:val="18"/>
+                <w:szCs w:val="18"/>
+              </w:rPr>
+            </w:pPr>
+            <w:r>
+              <w:rPr>
+                <w:sz w:val="18"/>
+                <w:szCs w:val="18"/>
+              </w:rPr>
+              <w:t>2.0</w:t>
+            </w:r>
+          </w:p>
+        </w:tc>
+        <w:tc>
+          <w:tcPr>
+            <w:tcW w:w="0" w:type="auto"/>
+          </w:tcPr>
+          <w:p>
+            <w:pPr>
+              <w:pStyle w:val="Compact"/>
+              <w:rPr>
+                <w:sz w:val="18"/>
+                <w:szCs w:val="18"/>
+              </w:rPr>
+            </w:pPr>
+            <w:r>
+              <w:rPr>
+                <w:sz w:val="18"/>
+                <w:szCs w:val="18"/>
+              </w:rPr>
+              <w:t>10</w:t>
+            </w:r>
+          </w:p>
+        </w:tc>
+        <w:tc>
+          <w:tcPr>
+            <w:tcW w:w="0" w:type="auto"/>
+          </w:tcPr>
+          <w:p>
+            <w:pPr>
+              <w:pStyle w:val="Compact"/>
+              <w:rPr>
+                <w:sz w:val="18"/>
+                <w:szCs w:val="18"/>
+              </w:rPr>
+            </w:pPr>
+            <w:r>
+              <w:rPr>
+                <w:sz w:val="18"/>
+                <w:szCs w:val="18"/>
+              </w:rPr>
+              <w:t>26.06</w:t>
+            </w:r>
+          </w:p>
+        </w:tc>
+        <w:tc>
+          <w:tcPr>
+            <w:tcW w:w="0" w:type="auto"/>
+          </w:tcPr>
+          <w:p>
+            <w:pPr>
+              <w:pStyle w:val="Compact"/>
+              <w:rPr>
+                <w:sz w:val="18"/>
+                <w:szCs w:val="18"/>
+              </w:rPr>
+            </w:pPr>
+            <w:r>
+              <w:rPr>
+                <w:sz w:val="18"/>
+                <w:szCs w:val="18"/>
+              </w:rPr>
+              <w:t>2.655</w:t>
+            </w:r>
+          </w:p>
+        </w:tc>
+      </w:tr>
+      <w:tr>
+        <w:tc>
+          <w:tcPr>
+            <w:tcW w:w="0" w:type="auto"/>
+          </w:tcPr>
+          <w:p>
+            <w:pPr>
+              <w:pStyle w:val="Compact"/>
+              <w:rPr>
+                <w:sz w:val="18"/>
+                <w:szCs w:val="18"/>
+              </w:rPr>
+            </w:pPr>
+            <w:r>
+              <w:rPr>
+                <w:sz w:val="18"/>
+                <w:szCs w:val="18"/>
+              </w:rPr>
+              <w:t>---</w:t>
+            </w:r>
+          </w:p>
+        </w:tc>
+        <w:tc>
+          <w:tcPr>
+            <w:tcW w:w="0" w:type="auto"/>
+          </w:tcPr>
+          <w:p>
+            <w:pPr>
+              <w:pStyle w:val="Compact"/>
+              <w:rPr>
+                <w:sz w:val="18"/>
+                <w:szCs w:val="18"/>
+              </w:rPr>
+            </w:pPr>
+            <w:r>
+              <w:rPr>
+                <w:sz w:val="18"/>
+                <w:szCs w:val="18"/>
+              </w:rPr>
+              <w:t>---</w:t>
+            </w:r>
+          </w:p>
+        </w:tc>
+        <w:tc>
+          <w:tcPr>
+            <w:tcW w:w="0" w:type="auto"/>
+          </w:tcPr>
+          <w:p>
+            <w:pPr>
+              <w:pStyle w:val="Compact"/>
+              <w:rPr>
+                <w:sz w:val="18"/>
+                <w:szCs w:val="18"/>
+              </w:rPr>
+            </w:pPr>
+            <w:r>
+              <w:rPr>
+                <w:sz w:val="18"/>
+                <w:szCs w:val="18"/>
+              </w:rPr>
+              <w:t>---</w:t>
+            </w:r>
+          </w:p>
+        </w:tc>
+        <w:tc>
+          <w:tcPr>
+            <w:tcW w:w="0" w:type="auto"/>
+          </w:tcPr>
+          <w:p>
+            <w:pPr>
+              <w:pStyle w:val="Compact"/>
+              <w:rPr>
+                <w:sz w:val="18"/>
+                <w:szCs w:val="18"/>
+              </w:rPr>
+            </w:pPr>
+            <w:r>
+              <w:rPr>
+                <w:sz w:val="18"/>
+                <w:szCs w:val="18"/>
+              </w:rPr>
+              <w:t>---</w:t>
+            </w:r>
+          </w:p>
+        </w:tc>
+        <w:tc>
+          <w:tcPr>
+            <w:tcW w:w="0" w:type="auto"/>
+          </w:tcPr>
+          <w:p>
+            <w:pPr>
+              <w:pStyle w:val="Compact"/>
+              <w:rPr>
+                <w:sz w:val="18"/>
+                <w:szCs w:val="18"/>
+              </w:rPr>
+            </w:pPr>
+            <w:r>
+              <w:rPr>
+                <w:sz w:val="18"/>
+                <w:szCs w:val="18"/>
+              </w:rPr>
+              <w:t>---</w:t>
+            </w:r>
+          </w:p>
+        </w:tc>
+      </w:tr>
+      <w:tr>
+        <w:tc>
+          <w:tcPr>
+            <w:tcW w:w="0" w:type="auto"/>
+          </w:tcPr>
+          <w:p>
+            <w:pPr>
+              <w:pStyle w:val="Compact"/>
+              <w:rPr>
+                <w:sz w:val="18"/>
+                <w:szCs w:val="18"/>
+              </w:rPr>
+            </w:pPr>
+            <w:r>
+              <w:rPr>
+                <w:sz w:val="18"/>
+                <w:szCs w:val="18"/>
+              </w:rPr>
+              <w:t>"VC"</w:t>
+            </w:r>
+          </w:p>
+        </w:tc>
+        <w:tc>
+          <w:tcPr>
+            <w:tcW w:w="0" w:type="auto"/>
+          </w:tcPr>
+          <w:p>
+            <w:pPr>
+              <w:pStyle w:val="Compact"/>
+              <w:rPr>
+                <w:sz w:val="18"/>
+                <w:szCs w:val="18"/>
+              </w:rPr>
+            </w:pPr>
+            <w:r>
+              <w:rPr>
+                <w:sz w:val="18"/>
+                <w:szCs w:val="18"/>
+              </w:rPr>
+              <w:t>0.5</w:t>
+            </w:r>
+          </w:p>
+        </w:tc>
+        <w:tc>
+          <w:tcPr>
+            <w:tcW w:w="0" w:type="auto"/>
+          </w:tcPr>
+          <w:p>
+            <w:pPr>
+              <w:pStyle w:val="Compact"/>
+              <w:rPr>
+                <w:sz w:val="18"/>
+                <w:szCs w:val="18"/>
+              </w:rPr>
+            </w:pPr>
+            <w:r>
+              <w:rPr>
+                <w:sz w:val="18"/>
+                <w:szCs w:val="18"/>
+              </w:rPr>
+              <w:t>10</w:t>
+            </w:r>
+          </w:p>
+        </w:tc>
+        <w:tc>
+          <w:tcPr>
+            <w:tcW w:w="0" w:type="auto"/>
+          </w:tcPr>
+          <w:p>
+            <w:pPr>
+              <w:pStyle w:val="Compact"/>
+              <w:rPr>
+                <w:sz w:val="18"/>
+                <w:szCs w:val="18"/>
+              </w:rPr>
+            </w:pPr>
+            <w:r>
+              <w:rPr>
+                <w:sz w:val="18"/>
+                <w:szCs w:val="18"/>
+              </w:rPr>
+              <w:t>7.98</w:t>
+            </w:r>
+          </w:p>
+        </w:tc>
+        <w:tc>
+          <w:tcPr>
+            <w:tcW w:w="0" w:type="auto"/>
+          </w:tcPr>
+          <w:p>
+            <w:pPr>
+              <w:pStyle w:val="Compact"/>
+              <w:rPr>
+                <w:sz w:val="18"/>
+                <w:szCs w:val="18"/>
+              </w:rPr>
+            </w:pPr>
+            <w:r>
+              <w:rPr>
+                <w:sz w:val="18"/>
+                <w:szCs w:val="18"/>
+              </w:rPr>
+              <w:t>2.747</w:t>
+            </w:r>
+          </w:p>
+        </w:tc>
+      </w:tr>
+      <w:tr>
+        <w:tc>
+          <w:tcPr>
+            <w:tcW w:w="0" w:type="auto"/>
+          </w:tcPr>
+          <w:p>
+            <w:pPr>
+              <w:pStyle w:val="Compact"/>
+              <w:rPr>
+                <w:sz w:val="18"/>
+                <w:szCs w:val="18"/>
+              </w:rPr>
+            </w:pPr>
+            <w:r>
+              <w:rPr>
+                <w:sz w:val="18"/>
+                <w:szCs w:val="18"/>
+              </w:rPr>
+              <w:t>"VC"</w:t>
+            </w:r>
+          </w:p>
+        </w:tc>
+        <w:tc>
+          <w:tcPr>
+            <w:tcW w:w="0" w:type="auto"/>
+          </w:tcPr>
+          <w:p>
+            <w:pPr>
+              <w:pStyle w:val="Compact"/>
+              <w:rPr>
+                <w:sz w:val="18"/>
+                <w:szCs w:val="18"/>
+              </w:rPr>
+            </w:pPr>
+            <w:r>
+              <w:rPr>
+                <w:sz w:val="18"/>
+                <w:szCs w:val="18"/>
+              </w:rPr>
+              <w:t>1.0</w:t>
+            </w:r>
+          </w:p>
+        </w:tc>
+        <w:tc>
+          <w:tcPr>
+            <w:tcW w:w="0" w:type="auto"/>
+          </w:tcPr>
+          <w:p>
+            <w:pPr>
+              <w:pStyle w:val="Compact"/>
+              <w:rPr>
+                <w:sz w:val="18"/>
+                <w:szCs w:val="18"/>
+              </w:rPr>
+            </w:pPr>
+            <w:r>
+              <w:rPr>
+                <w:sz w:val="18"/>
+                <w:szCs w:val="18"/>
+              </w:rPr>
+              <w:t>10</w:t>
+            </w:r>
+          </w:p>
+        </w:tc>
+        <w:tc>
+          <w:tcPr>
+            <w:tcW w:w="0" w:type="auto"/>
+          </w:tcPr>
+          <w:p>
+            <w:pPr>
+              <w:pStyle w:val="Compact"/>
+              <w:rPr>
+                <w:sz w:val="18"/>
+                <w:szCs w:val="18"/>
+              </w:rPr>
+            </w:pPr>
+            <w:r>
+              <w:rPr>
+                <w:sz w:val="18"/>
+                <w:szCs w:val="18"/>
+              </w:rPr>
+              <w:t>16.77</w:t>
+            </w:r>
+          </w:p>
+        </w:tc>
+        <w:tc>
+          <w:tcPr>
+            <w:tcW w:w="0" w:type="auto"/>
+          </w:tcPr>
+          <w:p>
+            <w:pPr>
+              <w:pStyle w:val="Compact"/>
+              <w:rPr>
+                <w:sz w:val="18"/>
+                <w:szCs w:val="18"/>
+              </w:rPr>
+            </w:pPr>
+            <w:r>
+              <w:rPr>
+                <w:sz w:val="18"/>
+                <w:szCs w:val="18"/>
+              </w:rPr>
+              <w:t>2.515</w:t>
+            </w:r>
+          </w:p>
+        </w:tc>
+      </w:tr>
+      <w:tr>
+        <w:tc>
+          <w:tcPr>
+            <w:tcW w:w="0" w:type="auto"/>
+          </w:tcPr>
+          <w:p>
+            <w:pPr>
+              <w:pStyle w:val="Compact"/>
+              <w:rPr>
+                <w:sz w:val="18"/>
+                <w:szCs w:val="18"/>
+              </w:rPr>
+            </w:pPr>
+            <w:r>
+              <w:rPr>
+                <w:sz w:val="18"/>
+                <w:szCs w:val="18"/>
+              </w:rPr>
+              <w:t>"VC"</w:t>
+            </w:r>
+          </w:p>
+        </w:tc>
+        <w:tc>
+          <w:tcPr>
+            <w:tcW w:w="0" w:type="auto"/>
+          </w:tcPr>
+          <w:p>
+            <w:pPr>
+              <w:pStyle w:val="Compact"/>
+              <w:rPr>
+                <w:sz w:val="18"/>
+                <w:szCs w:val="18"/>
+              </w:rPr>
+            </w:pPr>
+            <w:r>
+              <w:rPr>
+                <w:sz w:val="18"/>
+                <w:szCs w:val="18"/>
+              </w:rPr>
+              <w:t>2.0</w:t>
+            </w:r>
+          </w:p>
+        </w:tc>
+        <w:tc>
+          <w:tcPr>
+            <w:tcW w:w="0" w:type="auto"/>
+          </w:tcPr>
+          <w:p>
+            <w:pPr>
+              <w:pStyle w:val="Compact"/>
+              <w:rPr>
+                <w:sz w:val="18"/>
+                <w:szCs w:val="18"/>
+              </w:rPr>
+            </w:pPr>
+            <w:r>
+              <w:rPr>
+                <w:sz w:val="18"/>
+                <w:szCs w:val="18"/>
+              </w:rPr>
+              <w:t>10</w:t>
+            </w:r>
+          </w:p>
+        </w:tc>
+        <w:tc>
+          <w:tcPr>
+            <w:tcW w:w="0" w:type="auto"/>
+          </w:tcPr>
+          <w:p>
+            <w:pPr>
+              <w:pStyle w:val="Compact"/>
+              <w:rPr>
+                <w:sz w:val="18"/>
+                <w:szCs w:val="18"/>
+              </w:rPr>
+            </w:pPr>
+            <w:r>
+              <w:rPr>
+                <w:sz w:val="18"/>
+                <w:szCs w:val="18"/>
+              </w:rPr>
+              <w:t>26.14</w:t>
+            </w:r>
+          </w:p>
+        </w:tc>
+        <w:tc>
+          <w:tcPr>
+            <w:tcW w:w="0" w:type="auto"/>
+          </w:tcPr>
+          <w:p>
+            <w:pPr>
+              <w:pStyle w:val="Compact"/>
+              <w:rPr>
+                <w:sz w:val="18"/>
+                <w:szCs w:val="18"/>
+              </w:rPr>
+            </w:pPr>
+            <w:r>
+              <w:rPr>
+                <w:sz w:val="18"/>
+                <w:szCs w:val="18"/>
+              </w:rPr>
+              <w:t>4.798</w:t>
+            </w:r>
+          </w:p>
+        </w:tc>
+      </w:tr>
+    </w:tbl>
     <w:p>
       <w:r>
         <w:rPr>
@@ -361,7 +1263,7 @@
               <a:graphicData uri="http://schemas.openxmlformats.org/drawingml/2006/picture">
                 <pic:pic xmlns:pic="http://schemas.openxmlformats.org/drawingml/2006/picture">
                   <pic:nvPicPr>
-                    <pic:cNvPr id="0" name="Picture" descr="assignment_part2_files/figure-docx/unnamed-chunk-1-1.png"/>
+                    <pic:cNvPr id="0" name="Picture" descr="assignment_part2_files/figure-docx/unnamed-chunk-3-1.png"/>
                     <pic:cNvPicPr>
                       <a:picLocks noChangeAspect="1" noChangeArrowheads="1"/>
                     </pic:cNvPicPr>
@@ -395,900 +1297,6 @@
       </w:r>
     </w:p>
     <w:p>
-      <w:r>
-        <w:t>And here some basic statics about the sample tooth length for each group.</w:t>
-      </w:r>
-    </w:p>
-    <w:tbl>
-      <w:tblPr>
-        <w:tblW w:w="0" w:type="pct"/>
-        <w:tblLook w:val="04A0" w:firstRow="1" w:lastRow="0" w:firstColumn="1" w:lastColumn="0" w:noHBand="0" w:noVBand="1"/>
-      </w:tblPr>
-      <w:tblGrid>
-        <w:gridCol w:w="605"/>
-        <w:gridCol w:w="596"/>
-        <w:gridCol w:w="1228"/>
-        <w:gridCol w:w="1246"/>
-        <w:gridCol w:w="1028"/>
-      </w:tblGrid>
-      <w:tr>
-        <w:tc>
-          <w:tcPr>
-            <w:tcW w:w="0" w:type="auto"/>
-            <w:tcBorders>
-              <w:bottom w:val="single" w:sz="0" w:space="0" w:color="auto"/>
-            </w:tcBorders>
-            <w:vAlign w:val="bottom"/>
-          </w:tcPr>
-          <w:p>
-            <w:pPr>
-              <w:pStyle w:val="Compact"/>
-              <w:rPr>
-                <w:sz w:val="18"/>
-                <w:szCs w:val="18"/>
-              </w:rPr>
-            </w:pPr>
-            <w:r>
-              <w:rPr>
-                <w:sz w:val="18"/>
-                <w:szCs w:val="18"/>
-              </w:rPr>
-              <w:t>Supp</w:t>
-            </w:r>
-          </w:p>
-        </w:tc>
-        <w:tc>
-          <w:tcPr>
-            <w:tcW w:w="0" w:type="auto"/>
-            <w:tcBorders>
-              <w:bottom w:val="single" w:sz="0" w:space="0" w:color="auto"/>
-            </w:tcBorders>
-            <w:vAlign w:val="bottom"/>
-          </w:tcPr>
-          <w:p>
-            <w:pPr>
-              <w:pStyle w:val="Compact"/>
-              <w:rPr>
-                <w:sz w:val="18"/>
-                <w:szCs w:val="18"/>
-              </w:rPr>
-            </w:pPr>
-            <w:r>
-              <w:rPr>
-                <w:sz w:val="18"/>
-                <w:szCs w:val="18"/>
-              </w:rPr>
-              <w:t>Dose</w:t>
-            </w:r>
-          </w:p>
-        </w:tc>
-        <w:tc>
-          <w:tcPr>
-            <w:tcW w:w="0" w:type="auto"/>
-            <w:tcBorders>
-              <w:bottom w:val="single" w:sz="0" w:space="0" w:color="auto"/>
-            </w:tcBorders>
-            <w:vAlign w:val="bottom"/>
-          </w:tcPr>
-          <w:p>
-            <w:pPr>
-              <w:pStyle w:val="Compact"/>
-              <w:rPr>
-                <w:sz w:val="18"/>
-                <w:szCs w:val="18"/>
-              </w:rPr>
-            </w:pPr>
-            <w:r>
-              <w:rPr>
-                <w:sz w:val="18"/>
-                <w:szCs w:val="18"/>
-              </w:rPr>
-              <w:t>No of Sample</w:t>
-            </w:r>
-          </w:p>
-        </w:tc>
-        <w:tc>
-          <w:tcPr>
-            <w:tcW w:w="0" w:type="auto"/>
-            <w:tcBorders>
-              <w:bottom w:val="single" w:sz="0" w:space="0" w:color="auto"/>
-            </w:tcBorders>
-            <w:vAlign w:val="bottom"/>
-          </w:tcPr>
-          <w:p>
-            <w:pPr>
-              <w:pStyle w:val="Compact"/>
-              <w:rPr>
-                <w:sz w:val="18"/>
-                <w:szCs w:val="18"/>
-              </w:rPr>
-            </w:pPr>
-            <w:r>
-              <w:rPr>
-                <w:sz w:val="18"/>
-                <w:szCs w:val="18"/>
-              </w:rPr>
-              <w:t>Sample mean</w:t>
-            </w:r>
-          </w:p>
-        </w:tc>
-        <w:tc>
-          <w:tcPr>
-            <w:tcW w:w="0" w:type="auto"/>
-            <w:tcBorders>
-              <w:bottom w:val="single" w:sz="0" w:space="0" w:color="auto"/>
-            </w:tcBorders>
-            <w:vAlign w:val="bottom"/>
-          </w:tcPr>
-          <w:p>
-            <w:pPr>
-              <w:pStyle w:val="Compact"/>
-              <w:rPr>
-                <w:sz w:val="18"/>
-                <w:szCs w:val="18"/>
-              </w:rPr>
-            </w:pPr>
-            <w:r>
-              <w:rPr>
-                <w:sz w:val="18"/>
-                <w:szCs w:val="18"/>
-              </w:rPr>
-              <w:t>Sample SD</w:t>
-            </w:r>
-          </w:p>
-        </w:tc>
-      </w:tr>
-      <w:tr>
-        <w:tc>
-          <w:tcPr>
-            <w:tcW w:w="0" w:type="auto"/>
-          </w:tcPr>
-          <w:p>
-            <w:pPr>
-              <w:pStyle w:val="Compact"/>
-              <w:rPr>
-                <w:sz w:val="18"/>
-                <w:szCs w:val="18"/>
-              </w:rPr>
-            </w:pPr>
-            <w:r>
-              <w:rPr>
-                <w:sz w:val="18"/>
-                <w:szCs w:val="18"/>
-              </w:rPr>
-              <w:t>"OJ"</w:t>
-            </w:r>
-          </w:p>
-        </w:tc>
-        <w:tc>
-          <w:tcPr>
-            <w:tcW w:w="0" w:type="auto"/>
-          </w:tcPr>
-          <w:p>
-            <w:pPr>
-              <w:pStyle w:val="Compact"/>
-              <w:rPr>
-                <w:sz w:val="18"/>
-                <w:szCs w:val="18"/>
-              </w:rPr>
-            </w:pPr>
-            <w:r>
-              <w:rPr>
-                <w:sz w:val="18"/>
-                <w:szCs w:val="18"/>
-              </w:rPr>
-              <w:t>0.5</w:t>
-            </w:r>
-          </w:p>
-        </w:tc>
-        <w:tc>
-          <w:tcPr>
-            <w:tcW w:w="0" w:type="auto"/>
-          </w:tcPr>
-          <w:p>
-            <w:pPr>
-              <w:pStyle w:val="Compact"/>
-              <w:rPr>
-                <w:sz w:val="18"/>
-                <w:szCs w:val="18"/>
-              </w:rPr>
-            </w:pPr>
-            <w:r>
-              <w:rPr>
-                <w:sz w:val="18"/>
-                <w:szCs w:val="18"/>
-              </w:rPr>
-              <w:t>10</w:t>
-            </w:r>
-          </w:p>
-        </w:tc>
-        <w:tc>
-          <w:tcPr>
-            <w:tcW w:w="0" w:type="auto"/>
-          </w:tcPr>
-          <w:p>
-            <w:pPr>
-              <w:pStyle w:val="Compact"/>
-              <w:rPr>
-                <w:sz w:val="18"/>
-                <w:szCs w:val="18"/>
-              </w:rPr>
-            </w:pPr>
-            <w:r>
-              <w:rPr>
-                <w:sz w:val="18"/>
-                <w:szCs w:val="18"/>
-              </w:rPr>
-              <w:t>13.23</w:t>
-            </w:r>
-          </w:p>
-        </w:tc>
-        <w:tc>
-          <w:tcPr>
-            <w:tcW w:w="0" w:type="auto"/>
-          </w:tcPr>
-          <w:p>
-            <w:pPr>
-              <w:pStyle w:val="Compact"/>
-              <w:rPr>
-                <w:sz w:val="18"/>
-                <w:szCs w:val="18"/>
-              </w:rPr>
-            </w:pPr>
-            <w:r>
-              <w:rPr>
-                <w:sz w:val="18"/>
-                <w:szCs w:val="18"/>
-              </w:rPr>
-              <w:t>4.46</w:t>
-            </w:r>
-          </w:p>
-        </w:tc>
-      </w:tr>
-      <w:tr>
-        <w:tc>
-          <w:tcPr>
-            <w:tcW w:w="0" w:type="auto"/>
-          </w:tcPr>
-          <w:p>
-            <w:pPr>
-              <w:pStyle w:val="Compact"/>
-              <w:rPr>
-                <w:sz w:val="18"/>
-                <w:szCs w:val="18"/>
-              </w:rPr>
-            </w:pPr>
-            <w:r>
-              <w:rPr>
-                <w:sz w:val="18"/>
-                <w:szCs w:val="18"/>
-              </w:rPr>
-              <w:t>"OJ"</w:t>
-            </w:r>
-          </w:p>
-        </w:tc>
-        <w:tc>
-          <w:tcPr>
-            <w:tcW w:w="0" w:type="auto"/>
-          </w:tcPr>
-          <w:p>
-            <w:pPr>
-              <w:pStyle w:val="Compact"/>
-              <w:rPr>
-                <w:sz w:val="18"/>
-                <w:szCs w:val="18"/>
-              </w:rPr>
-            </w:pPr>
-            <w:r>
-              <w:rPr>
-                <w:sz w:val="18"/>
-                <w:szCs w:val="18"/>
-              </w:rPr>
-              <w:t>1.0</w:t>
-            </w:r>
-          </w:p>
-        </w:tc>
-        <w:tc>
-          <w:tcPr>
-            <w:tcW w:w="0" w:type="auto"/>
-          </w:tcPr>
-          <w:p>
-            <w:pPr>
-              <w:pStyle w:val="Compact"/>
-              <w:rPr>
-                <w:sz w:val="18"/>
-                <w:szCs w:val="18"/>
-              </w:rPr>
-            </w:pPr>
-            <w:r>
-              <w:rPr>
-                <w:sz w:val="18"/>
-                <w:szCs w:val="18"/>
-              </w:rPr>
-              <w:t>10</w:t>
-            </w:r>
-          </w:p>
-        </w:tc>
-        <w:tc>
-          <w:tcPr>
-            <w:tcW w:w="0" w:type="auto"/>
-          </w:tcPr>
-          <w:p>
-            <w:pPr>
-              <w:pStyle w:val="Compact"/>
-              <w:rPr>
-                <w:sz w:val="18"/>
-                <w:szCs w:val="18"/>
-              </w:rPr>
-            </w:pPr>
-            <w:r>
-              <w:rPr>
-                <w:sz w:val="18"/>
-                <w:szCs w:val="18"/>
-              </w:rPr>
-              <w:t>22.7</w:t>
-            </w:r>
-          </w:p>
-        </w:tc>
-        <w:tc>
-          <w:tcPr>
-            <w:tcW w:w="0" w:type="auto"/>
-          </w:tcPr>
-          <w:p>
-            <w:pPr>
-              <w:pStyle w:val="Compact"/>
-              <w:rPr>
-                <w:sz w:val="18"/>
-                <w:szCs w:val="18"/>
-              </w:rPr>
-            </w:pPr>
-            <w:r>
-              <w:rPr>
-                <w:sz w:val="18"/>
-                <w:szCs w:val="18"/>
-              </w:rPr>
-              <w:t>3.911</w:t>
-            </w:r>
-          </w:p>
-        </w:tc>
-      </w:tr>
-      <w:tr>
-        <w:tc>
-          <w:tcPr>
-            <w:tcW w:w="0" w:type="auto"/>
-          </w:tcPr>
-          <w:p>
-            <w:pPr>
-              <w:pStyle w:val="Compact"/>
-              <w:rPr>
-                <w:sz w:val="18"/>
-                <w:szCs w:val="18"/>
-              </w:rPr>
-            </w:pPr>
-            <w:r>
-              <w:rPr>
-                <w:sz w:val="18"/>
-                <w:szCs w:val="18"/>
-              </w:rPr>
-              <w:t>"OJ"</w:t>
-            </w:r>
-          </w:p>
-        </w:tc>
-        <w:tc>
-          <w:tcPr>
-            <w:tcW w:w="0" w:type="auto"/>
-          </w:tcPr>
-          <w:p>
-            <w:pPr>
-              <w:pStyle w:val="Compact"/>
-              <w:rPr>
-                <w:sz w:val="18"/>
-                <w:szCs w:val="18"/>
-              </w:rPr>
-            </w:pPr>
-            <w:r>
-              <w:rPr>
-                <w:sz w:val="18"/>
-                <w:szCs w:val="18"/>
-              </w:rPr>
-              <w:t>2.0</w:t>
-            </w:r>
-          </w:p>
-        </w:tc>
-        <w:tc>
-          <w:tcPr>
-            <w:tcW w:w="0" w:type="auto"/>
-          </w:tcPr>
-          <w:p>
-            <w:pPr>
-              <w:pStyle w:val="Compact"/>
-              <w:rPr>
-                <w:sz w:val="18"/>
-                <w:szCs w:val="18"/>
-              </w:rPr>
-            </w:pPr>
-            <w:r>
-              <w:rPr>
-                <w:sz w:val="18"/>
-                <w:szCs w:val="18"/>
-              </w:rPr>
-              <w:t>10</w:t>
-            </w:r>
-          </w:p>
-        </w:tc>
-        <w:tc>
-          <w:tcPr>
-            <w:tcW w:w="0" w:type="auto"/>
-          </w:tcPr>
-          <w:p>
-            <w:pPr>
-              <w:pStyle w:val="Compact"/>
-              <w:rPr>
-                <w:sz w:val="18"/>
-                <w:szCs w:val="18"/>
-              </w:rPr>
-            </w:pPr>
-            <w:r>
-              <w:rPr>
-                <w:sz w:val="18"/>
-                <w:szCs w:val="18"/>
-              </w:rPr>
-              <w:t>26.06</w:t>
-            </w:r>
-          </w:p>
-        </w:tc>
-        <w:tc>
-          <w:tcPr>
-            <w:tcW w:w="0" w:type="auto"/>
-          </w:tcPr>
-          <w:p>
-            <w:pPr>
-              <w:pStyle w:val="Compact"/>
-              <w:rPr>
-                <w:sz w:val="18"/>
-                <w:szCs w:val="18"/>
-              </w:rPr>
-            </w:pPr>
-            <w:r>
-              <w:rPr>
-                <w:sz w:val="18"/>
-                <w:szCs w:val="18"/>
-              </w:rPr>
-              <w:t>2.655</w:t>
-            </w:r>
-          </w:p>
-        </w:tc>
-      </w:tr>
-      <w:tr>
-        <w:tc>
-          <w:tcPr>
-            <w:tcW w:w="0" w:type="auto"/>
-          </w:tcPr>
-          <w:p>
-            <w:pPr>
-              <w:pStyle w:val="Compact"/>
-              <w:rPr>
-                <w:sz w:val="18"/>
-                <w:szCs w:val="18"/>
-              </w:rPr>
-            </w:pPr>
-            <w:r>
-              <w:rPr>
-                <w:sz w:val="18"/>
-                <w:szCs w:val="18"/>
-              </w:rPr>
-              <w:t>---</w:t>
-            </w:r>
-          </w:p>
-        </w:tc>
-        <w:tc>
-          <w:tcPr>
-            <w:tcW w:w="0" w:type="auto"/>
-          </w:tcPr>
-          <w:p>
-            <w:pPr>
-              <w:pStyle w:val="Compact"/>
-              <w:rPr>
-                <w:sz w:val="18"/>
-                <w:szCs w:val="18"/>
-              </w:rPr>
-            </w:pPr>
-            <w:r>
-              <w:rPr>
-                <w:sz w:val="18"/>
-                <w:szCs w:val="18"/>
-              </w:rPr>
-              <w:t>---</w:t>
-            </w:r>
-          </w:p>
-        </w:tc>
-        <w:tc>
-          <w:tcPr>
-            <w:tcW w:w="0" w:type="auto"/>
-          </w:tcPr>
-          <w:p>
-            <w:pPr>
-              <w:pStyle w:val="Compact"/>
-              <w:rPr>
-                <w:sz w:val="18"/>
-                <w:szCs w:val="18"/>
-              </w:rPr>
-            </w:pPr>
-            <w:r>
-              <w:rPr>
-                <w:sz w:val="18"/>
-                <w:szCs w:val="18"/>
-              </w:rPr>
-              <w:t>---</w:t>
-            </w:r>
-          </w:p>
-        </w:tc>
-        <w:tc>
-          <w:tcPr>
-            <w:tcW w:w="0" w:type="auto"/>
-          </w:tcPr>
-          <w:p>
-            <w:pPr>
-              <w:pStyle w:val="Compact"/>
-              <w:rPr>
-                <w:sz w:val="18"/>
-                <w:szCs w:val="18"/>
-              </w:rPr>
-            </w:pPr>
-            <w:r>
-              <w:rPr>
-                <w:sz w:val="18"/>
-                <w:szCs w:val="18"/>
-              </w:rPr>
-              <w:t>---</w:t>
-            </w:r>
-          </w:p>
-        </w:tc>
-        <w:tc>
-          <w:tcPr>
-            <w:tcW w:w="0" w:type="auto"/>
-          </w:tcPr>
-          <w:p>
-            <w:pPr>
-              <w:pStyle w:val="Compact"/>
-              <w:rPr>
-                <w:sz w:val="18"/>
-                <w:szCs w:val="18"/>
-              </w:rPr>
-            </w:pPr>
-            <w:r>
-              <w:rPr>
-                <w:sz w:val="18"/>
-                <w:szCs w:val="18"/>
-              </w:rPr>
-              <w:t>---</w:t>
-            </w:r>
-          </w:p>
-        </w:tc>
-      </w:tr>
-      <w:tr>
-        <w:tc>
-          <w:tcPr>
-            <w:tcW w:w="0" w:type="auto"/>
-          </w:tcPr>
-          <w:p>
-            <w:pPr>
-              <w:pStyle w:val="Compact"/>
-              <w:rPr>
-                <w:sz w:val="18"/>
-                <w:szCs w:val="18"/>
-              </w:rPr>
-            </w:pPr>
-            <w:r>
-              <w:rPr>
-                <w:sz w:val="18"/>
-                <w:szCs w:val="18"/>
-              </w:rPr>
-              <w:t>"VC"</w:t>
-            </w:r>
-          </w:p>
-        </w:tc>
-        <w:tc>
-          <w:tcPr>
-            <w:tcW w:w="0" w:type="auto"/>
-          </w:tcPr>
-          <w:p>
-            <w:pPr>
-              <w:pStyle w:val="Compact"/>
-              <w:rPr>
-                <w:sz w:val="18"/>
-                <w:szCs w:val="18"/>
-              </w:rPr>
-            </w:pPr>
-            <w:r>
-              <w:rPr>
-                <w:sz w:val="18"/>
-                <w:szCs w:val="18"/>
-              </w:rPr>
-              <w:t>0.5</w:t>
-            </w:r>
-          </w:p>
-        </w:tc>
-        <w:tc>
-          <w:tcPr>
-            <w:tcW w:w="0" w:type="auto"/>
-          </w:tcPr>
-          <w:p>
-            <w:pPr>
-              <w:pStyle w:val="Compact"/>
-              <w:rPr>
-                <w:sz w:val="18"/>
-                <w:szCs w:val="18"/>
-              </w:rPr>
-            </w:pPr>
-            <w:r>
-              <w:rPr>
-                <w:sz w:val="18"/>
-                <w:szCs w:val="18"/>
-              </w:rPr>
-              <w:t>10</w:t>
-            </w:r>
-          </w:p>
-        </w:tc>
-        <w:tc>
-          <w:tcPr>
-            <w:tcW w:w="0" w:type="auto"/>
-          </w:tcPr>
-          <w:p>
-            <w:pPr>
-              <w:pStyle w:val="Compact"/>
-              <w:rPr>
-                <w:sz w:val="18"/>
-                <w:szCs w:val="18"/>
-              </w:rPr>
-            </w:pPr>
-            <w:r>
-              <w:rPr>
-                <w:sz w:val="18"/>
-                <w:szCs w:val="18"/>
-              </w:rPr>
-              <w:t>7.98</w:t>
-            </w:r>
-          </w:p>
-        </w:tc>
-        <w:tc>
-          <w:tcPr>
-            <w:tcW w:w="0" w:type="auto"/>
-          </w:tcPr>
-          <w:p>
-            <w:pPr>
-              <w:pStyle w:val="Compact"/>
-              <w:rPr>
-                <w:sz w:val="18"/>
-                <w:szCs w:val="18"/>
-              </w:rPr>
-            </w:pPr>
-            <w:r>
-              <w:rPr>
-                <w:sz w:val="18"/>
-                <w:szCs w:val="18"/>
-              </w:rPr>
-              <w:t>2.747</w:t>
-            </w:r>
-          </w:p>
-        </w:tc>
-      </w:tr>
-      <w:tr>
-        <w:tc>
-          <w:tcPr>
-            <w:tcW w:w="0" w:type="auto"/>
-          </w:tcPr>
-          <w:p>
-            <w:pPr>
-              <w:pStyle w:val="Compact"/>
-              <w:rPr>
-                <w:sz w:val="18"/>
-                <w:szCs w:val="18"/>
-              </w:rPr>
-            </w:pPr>
-            <w:r>
-              <w:rPr>
-                <w:sz w:val="18"/>
-                <w:szCs w:val="18"/>
-              </w:rPr>
-              <w:t>"VC"</w:t>
-            </w:r>
-          </w:p>
-        </w:tc>
-        <w:tc>
-          <w:tcPr>
-            <w:tcW w:w="0" w:type="auto"/>
-          </w:tcPr>
-          <w:p>
-            <w:pPr>
-              <w:pStyle w:val="Compact"/>
-              <w:rPr>
-                <w:sz w:val="18"/>
-                <w:szCs w:val="18"/>
-              </w:rPr>
-            </w:pPr>
-            <w:r>
-              <w:rPr>
-                <w:sz w:val="18"/>
-                <w:szCs w:val="18"/>
-              </w:rPr>
-              <w:t>1.0</w:t>
-            </w:r>
-          </w:p>
-        </w:tc>
-        <w:tc>
-          <w:tcPr>
-            <w:tcW w:w="0" w:type="auto"/>
-          </w:tcPr>
-          <w:p>
-            <w:pPr>
-              <w:pStyle w:val="Compact"/>
-              <w:rPr>
-                <w:sz w:val="18"/>
-                <w:szCs w:val="18"/>
-              </w:rPr>
-            </w:pPr>
-            <w:r>
-              <w:rPr>
-                <w:sz w:val="18"/>
-                <w:szCs w:val="18"/>
-              </w:rPr>
-              <w:t>10</w:t>
-            </w:r>
-          </w:p>
-        </w:tc>
-        <w:tc>
-          <w:tcPr>
-            <w:tcW w:w="0" w:type="auto"/>
-          </w:tcPr>
-          <w:p>
-            <w:pPr>
-              <w:pStyle w:val="Compact"/>
-              <w:rPr>
-                <w:sz w:val="18"/>
-                <w:szCs w:val="18"/>
-              </w:rPr>
-            </w:pPr>
-            <w:r>
-              <w:rPr>
-                <w:sz w:val="18"/>
-                <w:szCs w:val="18"/>
-              </w:rPr>
-              <w:t>16.77</w:t>
-            </w:r>
-          </w:p>
-        </w:tc>
-        <w:tc>
-          <w:tcPr>
-            <w:tcW w:w="0" w:type="auto"/>
-          </w:tcPr>
-          <w:p>
-            <w:pPr>
-              <w:pStyle w:val="Compact"/>
-              <w:rPr>
-                <w:sz w:val="18"/>
-                <w:szCs w:val="18"/>
-              </w:rPr>
-            </w:pPr>
-            <w:r>
-              <w:rPr>
-                <w:sz w:val="18"/>
-                <w:szCs w:val="18"/>
-              </w:rPr>
-              <w:t>2.515</w:t>
-            </w:r>
-          </w:p>
-        </w:tc>
-      </w:tr>
-      <w:tr>
-        <w:tc>
-          <w:tcPr>
-            <w:tcW w:w="0" w:type="auto"/>
-          </w:tcPr>
-          <w:p>
-            <w:pPr>
-              <w:pStyle w:val="Compact"/>
-              <w:rPr>
-                <w:sz w:val="18"/>
-                <w:szCs w:val="18"/>
-              </w:rPr>
-            </w:pPr>
-            <w:r>
-              <w:rPr>
-                <w:sz w:val="18"/>
-                <w:szCs w:val="18"/>
-              </w:rPr>
-              <w:t>"VC"</w:t>
-            </w:r>
-          </w:p>
-        </w:tc>
-        <w:tc>
-          <w:tcPr>
-            <w:tcW w:w="0" w:type="auto"/>
-          </w:tcPr>
-          <w:p>
-            <w:pPr>
-              <w:pStyle w:val="Compact"/>
-              <w:rPr>
-                <w:sz w:val="18"/>
-                <w:szCs w:val="18"/>
-              </w:rPr>
-            </w:pPr>
-            <w:r>
-              <w:rPr>
-                <w:sz w:val="18"/>
-                <w:szCs w:val="18"/>
-              </w:rPr>
-              <w:t>2.0</w:t>
-            </w:r>
-          </w:p>
-        </w:tc>
-        <w:tc>
-          <w:tcPr>
-            <w:tcW w:w="0" w:type="auto"/>
-          </w:tcPr>
-          <w:p>
-            <w:pPr>
-              <w:pStyle w:val="Compact"/>
-              <w:rPr>
-                <w:sz w:val="18"/>
-                <w:szCs w:val="18"/>
-              </w:rPr>
-            </w:pPr>
-            <w:r>
-              <w:rPr>
-                <w:sz w:val="18"/>
-                <w:szCs w:val="18"/>
-              </w:rPr>
-              <w:t>10</w:t>
-            </w:r>
-          </w:p>
-        </w:tc>
-        <w:tc>
-          <w:tcPr>
-            <w:tcW w:w="0" w:type="auto"/>
-          </w:tcPr>
-          <w:p>
-            <w:pPr>
-              <w:pStyle w:val="Compact"/>
-              <w:rPr>
-                <w:sz w:val="18"/>
-                <w:szCs w:val="18"/>
-              </w:rPr>
-            </w:pPr>
-            <w:r>
-              <w:rPr>
-                <w:sz w:val="18"/>
-                <w:szCs w:val="18"/>
-              </w:rPr>
-              <w:t>26.14</w:t>
-            </w:r>
-          </w:p>
-        </w:tc>
-        <w:tc>
-          <w:tcPr>
-            <w:tcW w:w="0" w:type="auto"/>
-          </w:tcPr>
-          <w:p>
-            <w:pPr>
-              <w:pStyle w:val="Compact"/>
-              <w:rPr>
-                <w:sz w:val="18"/>
-                <w:szCs w:val="18"/>
-              </w:rPr>
-            </w:pPr>
-            <w:r>
-              <w:rPr>
-                <w:sz w:val="18"/>
-                <w:szCs w:val="18"/>
-              </w:rPr>
-              <w:t>4.798</w:t>
-            </w:r>
-          </w:p>
-        </w:tc>
-      </w:tr>
-    </w:tbl>
-    <w:p>
       <w:pPr>
         <w:pStyle w:val="Heading2"/>
       </w:pPr>
@@ -1369,14 +1377,7 @@
         <w:rPr>
           <w:b/>
         </w:rPr>
-        <w:t xml:space="preserve">sample </w:t>
-      </w:r>
-      <w:r>
-        <w:rPr>
-          <w:b/>
-        </w:rPr>
-        <w:lastRenderedPageBreak/>
-        <w:t>standard deviation</w:t>
+        <w:t>sample standard deviation</w:t>
       </w:r>
       <w:r>
         <w:t xml:space="preserve"> for the different groups the assumption can be made to consider the </w:t>
@@ -2027,6 +2028,7 @@
                 <w:sz w:val="18"/>
                 <w:szCs w:val="18"/>
               </w:rPr>
+              <w:lastRenderedPageBreak/>
               <w:t>---</w:t>
             </w:r>
           </w:p>
@@ -3475,7 +3477,6 @@
         <w:rPr>
           <w:b/>
         </w:rPr>
-        <w:lastRenderedPageBreak/>
         <w:t>Interpretation</w:t>
       </w:r>
       <w:r>
@@ -3805,26 +3806,10 @@
     </w:p>
     <w:p>
       <w:pPr>
-        <w:spacing w:before="0" w:after="200"/>
-        <w:rPr>
-          <w:rFonts w:asciiTheme="majorHAnsi" w:eastAsiaTheme="majorEastAsia" w:hAnsiTheme="majorHAnsi" w:cstheme="majorBidi"/>
-          <w:b/>
-          <w:bCs/>
-          <w:color w:val="4F81BD" w:themeColor="accent1"/>
-          <w:sz w:val="32"/>
-          <w:szCs w:val="32"/>
-        </w:rPr>
+        <w:pStyle w:val="Heading2"/>
       </w:pPr>
       <w:bookmarkStart w:id="6" w:name="appendix"/>
       <w:bookmarkEnd w:id="6"/>
-      <w:r>
-        <w:br w:type="page"/>
-      </w:r>
-    </w:p>
-    <w:p>
-      <w:pPr>
-        <w:pStyle w:val="Heading2"/>
-      </w:pPr>
       <w:r>
         <w:lastRenderedPageBreak/>
         <w:t>Appendix</w:t>
@@ -7513,12 +7498,7 @@
       </w:r>
       <w:r>
         <w:br/>
-        <w:t>No</w:t>
-      </w:r>
-      <w:bookmarkStart w:id="7" w:name="_GoBack"/>
-      <w:bookmarkEnd w:id="7"/>
-      <w:r>
-        <w:t xml:space="preserve">te in the following markdown the </w:t>
+        <w:t xml:space="preserve">Note in the following markdown the </w:t>
       </w:r>
       <w:r>
         <w:rPr>
@@ -7722,6 +7702,7 @@
           <w:szCs w:val="16"/>
         </w:rPr>
       </w:pPr>
+      <w:bookmarkStart w:id="7" w:name="_GoBack"/>
       <w:r>
         <w:rPr>
           <w:rStyle w:val="VerbatimChar"/>
@@ -7769,6 +7750,7 @@
         <w:t>s_VC$parameter' | 'r t.testOJ_vs_VC$p.value'</w:t>
       </w:r>
     </w:p>
+    <w:bookmarkEnd w:id="7"/>
     <w:sectPr>
       <w:pgSz w:w="12240" w:h="15840"/>
       <w:pgMar w:top="1440" w:right="1800" w:bottom="1440" w:left="1800" w:header="720" w:footer="720" w:gutter="0"/>
@@ -7781,9 +7763,9 @@
 <file path=word/numbering.xml><?xml version="1.0" encoding="utf-8"?>
 <w:numbering xmlns:wpc="http://schemas.microsoft.com/office/word/2010/wordprocessingCanvas" xmlns:mo="http://schemas.microsoft.com/office/mac/office/2008/main" xmlns:mc="http://schemas.openxmlformats.org/markup-compatibility/2006" xmlns:mv="urn:schemas-microsoft-com:mac:vml" xmlns:o="urn:schemas-microsoft-com:office:office" xmlns:r="http://schemas.openxmlformats.org/officeDocument/2006/relationships" xmlns:m="http://schemas.openxmlformats.org/officeDocument/2006/math" xmlns:v="urn:schemas-microsoft-com:vml" xmlns:wp14="http://schemas.microsoft.com/office/word/2010/wordprocessingDrawing" xmlns:wp="http://schemas.openxmlformats.org/drawingml/2006/wordprocessingDrawing" xmlns:w10="urn:schemas-microsoft-com:office:word" xmlns:w="http://schemas.openxmlformats.org/wordprocessingml/2006/main" xmlns:w14="http://schemas.microsoft.com/office/word/2010/wordml" xmlns:wpg="http://schemas.microsoft.com/office/word/2010/wordprocessingGroup" xmlns:wpi="http://schemas.microsoft.com/office/word/2010/wordprocessingInk" xmlns:wne="http://schemas.microsoft.com/office/word/2006/wordml" xmlns:wps="http://schemas.microsoft.com/office/word/2010/wordprocessingShape" mc:Ignorable="w14 wp14">
   <w:abstractNum w:abstractNumId="0">
-    <w:nsid w:val="E17F69BA"/>
+    <w:nsid w:val="C828569C"/>
     <w:multiLevelType w:val="multilevel"/>
-    <w:tmpl w:val="AD288536"/>
+    <w:tmpl w:val="92207772"/>
     <w:lvl w:ilvl="0">
       <w:numFmt w:val="bullet"/>
       <w:lvlText w:val=" "/>
@@ -7873,9 +7855,9 @@
     </w:lvl>
   </w:abstractNum>
   <w:abstractNum w:abstractNumId="1">
-    <w:nsid w:val="3CAB9A9A"/>
+    <w:nsid w:val="E17F69BA"/>
     <w:multiLevelType w:val="multilevel"/>
-    <w:tmpl w:val="C868D124"/>
+    <w:tmpl w:val="8B48D1BC"/>
     <w:lvl w:ilvl="0">
       <w:numFmt w:val="bullet"/>
       <w:lvlText w:val=" "/>
@@ -7965,9 +7947,9 @@
     </w:lvl>
   </w:abstractNum>
   <w:abstractNum w:abstractNumId="2">
-    <w:nsid w:val="7D93F8F9"/>
+    <w:nsid w:val="3D714D8E"/>
     <w:multiLevelType w:val="multilevel"/>
-    <w:tmpl w:val="F00A549C"/>
+    <w:tmpl w:val="E39C9D3E"/>
     <w:lvl w:ilvl="0">
       <w:numFmt w:val="bullet"/>
       <w:lvlText w:val="•"/>
@@ -8057,10 +8039,10 @@
     </w:lvl>
   </w:abstractNum>
   <w:num w:numId="1">
-    <w:abstractNumId w:val="0"/>
+    <w:abstractNumId w:val="1"/>
   </w:num>
   <w:num w:numId="2">
-    <w:abstractNumId w:val="1"/>
+    <w:abstractNumId w:val="0"/>
   </w:num>
   <w:num w:numId="3">
     <w:abstractNumId w:val="2"/>
@@ -8703,7 +8685,7 @@
     <w:name w:val="Balloon Text"/>
     <w:basedOn w:val="Normal"/>
     <w:link w:val="BalloonTextChar"/>
-    <w:rsid w:val="008A00C6"/>
+    <w:rsid w:val="00215446"/>
     <w:pPr>
       <w:spacing w:before="0" w:after="0"/>
     </w:pPr>
@@ -8717,7 +8699,7 @@
     <w:name w:val="Balloon Text Char"/>
     <w:basedOn w:val="DefaultParagraphFont"/>
     <w:link w:val="BalloonText"/>
-    <w:rsid w:val="008A00C6"/>
+    <w:rsid w:val="00215446"/>
     <w:rPr>
       <w:rFonts w:ascii="Lucida Grande" w:hAnsi="Lucida Grande"/>
       <w:sz w:val="18"/>

</xml_diff>